<commit_message>
Add some useful links
</commit_message>
<xml_diff>
--- a/Quick Start.docx
+++ b/Quick Start.docx
@@ -28,8 +28,6 @@
         </w:rPr>
         <w:t xml:space="preserve"> </w:t>
       </w:r>
-      <w:bookmarkStart w:id="0" w:name="_GoBack"/>
-      <w:bookmarkEnd w:id="0"/>
       <w:r>
         <w:rPr>
           <w:rFonts w:hint="eastAsia"/>
@@ -54,7 +52,7 @@
           <w:szCs w:val="28"/>
         </w:rPr>
       </w:pPr>
-      <w:bookmarkStart w:id="1" w:name="OLE_LINK1"/>
+      <w:bookmarkStart w:id="0" w:name="OLE_LINK1"/>
       <w:r>
         <w:rPr>
           <w:rFonts w:hint="eastAsia"/>
@@ -70,6 +68,7 @@
         </w:rPr>
         <w:t xml:space="preserve">nstall </w:t>
       </w:r>
+      <w:proofErr w:type="spellStart"/>
       <w:r>
         <w:rPr>
           <w:rFonts w:hint="eastAsia"/>
@@ -78,6 +77,7 @@
         </w:rPr>
         <w:t>ViVi</w:t>
       </w:r>
+      <w:proofErr w:type="spellEnd"/>
       <w:r>
         <w:rPr>
           <w:sz w:val="28"/>
@@ -85,7 +85,7 @@
         </w:rPr>
         <w:t xml:space="preserve"> </w:t>
       </w:r>
-      <w:bookmarkEnd w:id="1"/>
+      <w:bookmarkEnd w:id="0"/>
       <w:r>
         <w:rPr>
           <w:rFonts w:hint="eastAsia"/>
@@ -105,7 +105,21 @@
         <w:rPr>
           <w:rFonts w:hint="eastAsia"/>
         </w:rPr>
-        <w:t xml:space="preserve">The App support for both Android device and iOS device, including phone and tablet. </w:t>
+        <w:t xml:space="preserve">The App support for both Android device and </w:t>
+      </w:r>
+      <w:proofErr w:type="spellStart"/>
+      <w:r>
+        <w:rPr>
+          <w:rFonts w:hint="eastAsia"/>
+        </w:rPr>
+        <w:t>iOS</w:t>
+      </w:r>
+      <w:proofErr w:type="spellEnd"/>
+      <w:r>
+        <w:rPr>
+          <w:rFonts w:hint="eastAsia"/>
+        </w:rPr>
+        <w:t xml:space="preserve"> device, including phone and tablet. </w:t>
       </w:r>
     </w:p>
     <w:p>
@@ -124,7 +138,21 @@
         <w:rPr>
           <w:rFonts w:hint="eastAsia"/>
         </w:rPr>
-        <w:t>ownload ViVi Robot App for Android from the following links:</w:t>
+        <w:t xml:space="preserve">ownload </w:t>
+      </w:r>
+      <w:proofErr w:type="spellStart"/>
+      <w:r>
+        <w:rPr>
+          <w:rFonts w:hint="eastAsia"/>
+        </w:rPr>
+        <w:t>ViVi</w:t>
+      </w:r>
+      <w:proofErr w:type="spellEnd"/>
+      <w:r>
+        <w:rPr>
+          <w:rFonts w:hint="eastAsia"/>
+        </w:rPr>
+        <w:t xml:space="preserve"> Robot App for Android from the following links:</w:t>
       </w:r>
     </w:p>
     <w:p>
@@ -176,7 +204,35 @@
         <w:rPr>
           <w:rFonts w:hint="eastAsia"/>
         </w:rPr>
-        <w:t>Download ViVi Robot App for iOS from the App Store:</w:t>
+        <w:t xml:space="preserve">Download </w:t>
+      </w:r>
+      <w:proofErr w:type="spellStart"/>
+      <w:r>
+        <w:rPr>
+          <w:rFonts w:hint="eastAsia"/>
+        </w:rPr>
+        <w:t>ViVi</w:t>
+      </w:r>
+      <w:proofErr w:type="spellEnd"/>
+      <w:r>
+        <w:rPr>
+          <w:rFonts w:hint="eastAsia"/>
+        </w:rPr>
+        <w:t xml:space="preserve"> Robot App for </w:t>
+      </w:r>
+      <w:proofErr w:type="spellStart"/>
+      <w:r>
+        <w:rPr>
+          <w:rFonts w:hint="eastAsia"/>
+        </w:rPr>
+        <w:t>iOS</w:t>
+      </w:r>
+      <w:proofErr w:type="spellEnd"/>
+      <w:r>
+        <w:rPr>
+          <w:rFonts w:hint="eastAsia"/>
+        </w:rPr>
+        <w:t xml:space="preserve"> from the App Store:</w:t>
       </w:r>
     </w:p>
     <w:p>
@@ -188,6 +244,11 @@
         </w:numPr>
         <w:ind w:firstLineChars="0"/>
         <w:outlineLvl w:val="0"/>
+        <w:rPr>
+          <w:rStyle w:val="a4"/>
+          <w:color w:val="auto"/>
+          <w:u w:val="none"/>
+        </w:rPr>
       </w:pPr>
       <w:hyperlink r:id="rId9" w:history="1">
         <w:r>
@@ -200,6 +261,46 @@
     </w:p>
     <w:p>
       <w:pPr>
+        <w:ind w:left="360"/>
+      </w:pPr>
+      <w:r>
+        <w:rPr>
+          <w:rFonts w:hint="eastAsia"/>
+        </w:rPr>
+        <w:t>L</w:t>
+      </w:r>
+      <w:r>
+        <w:t>earn more</w:t>
+      </w:r>
+      <w:r>
+        <w:t xml:space="preserve">: </w:t>
+      </w:r>
+      <w:bookmarkStart w:id="1" w:name="_GoBack"/>
+      <w:bookmarkEnd w:id="1"/>
+    </w:p>
+    <w:p>
+      <w:pPr>
+        <w:pStyle w:val="a3"/>
+        <w:numPr>
+          <w:ilvl w:val="0"/>
+          <w:numId w:val="5"/>
+        </w:numPr>
+        <w:ind w:firstLineChars="0"/>
+        <w:rPr>
+          <w:rFonts w:eastAsia="Arial Unicode MS"/>
+        </w:rPr>
+      </w:pPr>
+      <w:hyperlink r:id="rId10" w:history="1">
+        <w:r>
+          <w:rPr>
+            <w:rStyle w:val="a4"/>
+          </w:rPr>
+          <w:t>http://plen.jp/playground/wiki/tutorials/index.html</w:t>
+        </w:r>
+      </w:hyperlink>
+    </w:p>
+    <w:p>
+      <w:pPr>
         <w:pStyle w:val="a3"/>
         <w:numPr>
           <w:ilvl w:val="0"/>
@@ -291,6 +392,7 @@
         </w:rPr>
         <w:t xml:space="preserve">When </w:t>
       </w:r>
+      <w:proofErr w:type="spellStart"/>
       <w:r>
         <w:t>Vi</w:t>
       </w:r>
@@ -303,6 +405,7 @@
       <w:r>
         <w:t>i</w:t>
       </w:r>
+      <w:proofErr w:type="spellEnd"/>
       <w:r>
         <w:rPr>
           <w:rFonts w:hint="eastAsia"/>
@@ -370,7 +473,15 @@
         <w:t xml:space="preserve"> </w:t>
       </w:r>
       <w:r>
-        <w:t>by changing WiFi SSID to the Robot</w:t>
+        <w:t xml:space="preserve">by changing </w:t>
+      </w:r>
+      <w:proofErr w:type="spellStart"/>
+      <w:r>
+        <w:t>WiFi</w:t>
+      </w:r>
+      <w:proofErr w:type="spellEnd"/>
+      <w:r>
+        <w:t xml:space="preserve"> SSID to the Robot</w:t>
       </w:r>
       <w:r>
         <w:rPr>
@@ -388,7 +499,15 @@
         <w:t>whose SSID</w:t>
       </w:r>
       <w:r>
-        <w:t xml:space="preserve"> shown as "ViVi-xxxx"</w:t>
+        <w:t xml:space="preserve"> shown as "</w:t>
+      </w:r>
+      <w:proofErr w:type="spellStart"/>
+      <w:r>
+        <w:t>ViVi-xxxx</w:t>
+      </w:r>
+      <w:proofErr w:type="spellEnd"/>
+      <w:r>
+        <w:t>"</w:t>
       </w:r>
       <w:r>
         <w:rPr>
@@ -428,10 +547,10 @@
                     <pic:cNvPicPr/>
                   </pic:nvPicPr>
                   <pic:blipFill>
-                    <a:blip r:embed="rId10" cstate="print">
+                    <a:blip r:embed="rId11" cstate="print">
                       <a:extLst>
                         <a:ext uri="{28A0092B-C50C-407E-A947-70E740481C1C}">
-                          <a14:useLocalDpi xmlns="" xmlns:wpc="http://schemas.microsoft.com/office/word/2010/wordprocessingCanvas" xmlns:mc="http://schemas.openxmlformats.org/markup-compatibility/2006" xmlns:o="urn:schemas-microsoft-com:office:office" xmlns:v="urn:schemas-microsoft-com:vml" xmlns:wp14="http://schemas.microsoft.com/office/word/2010/wordprocessingDrawing" xmlns:w10="urn:schemas-microsoft-com:office:word" xmlns:w="http://schemas.openxmlformats.org/wordprocessingml/2006/main" xmlns:w14="http://schemas.microsoft.com/office/word/2010/wordml" xmlns:w15="http://schemas.microsoft.com/office/word/2012/wordml" xmlns:wpg="http://schemas.microsoft.com/office/word/2010/wordprocessingGroup" xmlns:wpi="http://schemas.microsoft.com/office/word/2010/wordprocessingInk" xmlns:wps="http://schemas.microsoft.com/office/word/2010/wordprocessingShape" xmlns:a14="http://schemas.microsoft.com/office/drawing/2010/main" val="0"/>
+                          <a14:useLocalDpi xmlns:a14="http://schemas.microsoft.com/office/drawing/2010/main" xmlns:wps="http://schemas.microsoft.com/office/word/2010/wordprocessingShape" xmlns:wpi="http://schemas.microsoft.com/office/word/2010/wordprocessingInk" xmlns:wpg="http://schemas.microsoft.com/office/word/2010/wordprocessingGroup" xmlns:w15="http://schemas.microsoft.com/office/word/2012/wordml" xmlns:w14="http://schemas.microsoft.com/office/word/2010/wordml" xmlns:w="http://schemas.openxmlformats.org/wordprocessingml/2006/main" xmlns:w10="urn:schemas-microsoft-com:office:word" xmlns:wp14="http://schemas.microsoft.com/office/word/2010/wordprocessingDrawing" xmlns:v="urn:schemas-microsoft-com:vml" xmlns:o="urn:schemas-microsoft-com:office:office" xmlns:mc="http://schemas.openxmlformats.org/markup-compatibility/2006" xmlns:wpc="http://schemas.microsoft.com/office/word/2010/wordprocessingCanvas" xmlns="" val="0"/>
                         </a:ext>
                       </a:extLst>
                     </a:blip>
@@ -660,7 +779,7 @@
                     </pic:cNvPicPr>
                   </pic:nvPicPr>
                   <pic:blipFill>
-                    <a:blip r:embed="rId11" cstate="print"/>
+                    <a:blip r:embed="rId12" cstate="print"/>
                     <a:srcRect/>
                     <a:stretch>
                       <a:fillRect/>
@@ -1072,6 +1191,119 @@
     </w:lvl>
   </w:abstractNum>
   <w:abstractNum w:abstractNumId="3">
+    <w:nsid w:val="41E121B5"/>
+    <w:multiLevelType w:val="hybridMultilevel"/>
+    <w:tmpl w:val="B012324A"/>
+    <w:lvl w:ilvl="0" w:tplc="04090001">
+      <w:start w:val="1"/>
+      <w:numFmt w:val="bullet"/>
+      <w:lvlText w:val=""/>
+      <w:lvlJc w:val="left"/>
+      <w:pPr>
+        <w:ind w:left="660" w:hanging="420"/>
+      </w:pPr>
+      <w:rPr>
+        <w:rFonts w:ascii="Wingdings" w:hAnsi="Wingdings" w:hint="default"/>
+      </w:rPr>
+    </w:lvl>
+    <w:lvl w:ilvl="1" w:tplc="04090003" w:tentative="1">
+      <w:start w:val="1"/>
+      <w:numFmt w:val="bullet"/>
+      <w:lvlText w:val=""/>
+      <w:lvlJc w:val="left"/>
+      <w:pPr>
+        <w:ind w:left="1080" w:hanging="420"/>
+      </w:pPr>
+      <w:rPr>
+        <w:rFonts w:ascii="Wingdings" w:hAnsi="Wingdings" w:hint="default"/>
+      </w:rPr>
+    </w:lvl>
+    <w:lvl w:ilvl="2" w:tplc="04090005" w:tentative="1">
+      <w:start w:val="1"/>
+      <w:numFmt w:val="bullet"/>
+      <w:lvlText w:val=""/>
+      <w:lvlJc w:val="left"/>
+      <w:pPr>
+        <w:ind w:left="1500" w:hanging="420"/>
+      </w:pPr>
+      <w:rPr>
+        <w:rFonts w:ascii="Wingdings" w:hAnsi="Wingdings" w:hint="default"/>
+      </w:rPr>
+    </w:lvl>
+    <w:lvl w:ilvl="3" w:tplc="04090001" w:tentative="1">
+      <w:start w:val="1"/>
+      <w:numFmt w:val="bullet"/>
+      <w:lvlText w:val=""/>
+      <w:lvlJc w:val="left"/>
+      <w:pPr>
+        <w:ind w:left="1920" w:hanging="420"/>
+      </w:pPr>
+      <w:rPr>
+        <w:rFonts w:ascii="Wingdings" w:hAnsi="Wingdings" w:hint="default"/>
+      </w:rPr>
+    </w:lvl>
+    <w:lvl w:ilvl="4" w:tplc="04090003" w:tentative="1">
+      <w:start w:val="1"/>
+      <w:numFmt w:val="bullet"/>
+      <w:lvlText w:val=""/>
+      <w:lvlJc w:val="left"/>
+      <w:pPr>
+        <w:ind w:left="2340" w:hanging="420"/>
+      </w:pPr>
+      <w:rPr>
+        <w:rFonts w:ascii="Wingdings" w:hAnsi="Wingdings" w:hint="default"/>
+      </w:rPr>
+    </w:lvl>
+    <w:lvl w:ilvl="5" w:tplc="04090005" w:tentative="1">
+      <w:start w:val="1"/>
+      <w:numFmt w:val="bullet"/>
+      <w:lvlText w:val=""/>
+      <w:lvlJc w:val="left"/>
+      <w:pPr>
+        <w:ind w:left="2760" w:hanging="420"/>
+      </w:pPr>
+      <w:rPr>
+        <w:rFonts w:ascii="Wingdings" w:hAnsi="Wingdings" w:hint="default"/>
+      </w:rPr>
+    </w:lvl>
+    <w:lvl w:ilvl="6" w:tplc="04090001" w:tentative="1">
+      <w:start w:val="1"/>
+      <w:numFmt w:val="bullet"/>
+      <w:lvlText w:val=""/>
+      <w:lvlJc w:val="left"/>
+      <w:pPr>
+        <w:ind w:left="3180" w:hanging="420"/>
+      </w:pPr>
+      <w:rPr>
+        <w:rFonts w:ascii="Wingdings" w:hAnsi="Wingdings" w:hint="default"/>
+      </w:rPr>
+    </w:lvl>
+    <w:lvl w:ilvl="7" w:tplc="04090003" w:tentative="1">
+      <w:start w:val="1"/>
+      <w:numFmt w:val="bullet"/>
+      <w:lvlText w:val=""/>
+      <w:lvlJc w:val="left"/>
+      <w:pPr>
+        <w:ind w:left="3600" w:hanging="420"/>
+      </w:pPr>
+      <w:rPr>
+        <w:rFonts w:ascii="Wingdings" w:hAnsi="Wingdings" w:hint="default"/>
+      </w:rPr>
+    </w:lvl>
+    <w:lvl w:ilvl="8" w:tplc="04090005" w:tentative="1">
+      <w:start w:val="1"/>
+      <w:numFmt w:val="bullet"/>
+      <w:lvlText w:val=""/>
+      <w:lvlJc w:val="left"/>
+      <w:pPr>
+        <w:ind w:left="4020" w:hanging="420"/>
+      </w:pPr>
+      <w:rPr>
+        <w:rFonts w:ascii="Wingdings" w:hAnsi="Wingdings" w:hint="default"/>
+      </w:rPr>
+    </w:lvl>
+  </w:abstractNum>
+  <w:abstractNum w:abstractNumId="4">
     <w:nsid w:val="46770141"/>
     <w:multiLevelType w:val="hybridMultilevel"/>
     <w:tmpl w:val="9D36C278"/>
@@ -1184,7 +1416,7 @@
       </w:rPr>
     </w:lvl>
   </w:abstractNum>
-  <w:abstractNum w:abstractNumId="4">
+  <w:abstractNum w:abstractNumId="5">
     <w:nsid w:val="5B73021A"/>
     <w:multiLevelType w:val="hybridMultilevel"/>
     <w:tmpl w:val="A46AF382"/>
@@ -1274,7 +1506,7 @@
     </w:lvl>
   </w:abstractNum>
   <w:num w:numId="1">
-    <w:abstractNumId w:val="4"/>
+    <w:abstractNumId w:val="5"/>
   </w:num>
   <w:num w:numId="2">
     <w:abstractNumId w:val="2"/>
@@ -1286,6 +1518,9 @@
     <w:abstractNumId w:val="0"/>
   </w:num>
   <w:num w:numId="5">
+    <w:abstractNumId w:val="4"/>
+  </w:num>
+  <w:num w:numId="6">
     <w:abstractNumId w:val="3"/>
   </w:num>
 </w:numbering>

</xml_diff>